<commit_message>
SMå fiks av lars' manus
</commit_message>
<xml_diff>
--- a/presentation/ManusLM – Kopi.docx
+++ b/presentation/ManusLM – Kopi.docx
@@ -101,10 +101,7 @@
         <w:t xml:space="preserve"> bruker mye tid fordi de henter opp de andre funksjonene. Av de mer laverestående funksjonene ser vi at det blir brukt mye tid på migration og feeding</w:t>
       </w:r>
       <w:r>
-        <w:t>. Feeding er i dette tilfellet</w:t>
-      </w:r>
-      <w:r>
-        <w:t xml:space="preserve"> landscape sin feeding-funksjon, som da henter hver av sine dyr sine feeding-funksjoner</w:t>
+        <w:t>. Feeding er i dette tilfellet landscape sin feeding-funksjon, som da henter hver av sine dyr sine feeding-funksjoner</w:t>
       </w:r>
       <w:r>
         <w:t xml:space="preserve">.  </w:t>
@@ -210,7 +207,13 @@
       </w:r>
       <w:r>
         <w:lastRenderedPageBreak/>
-        <w:t xml:space="preserve">forelesninga. Vi har 34 tester til sammen. Vår største mangel er kanskje at vi ikke har statistiske tester. Dette er noe vi hadde fokusert på med mer tid. Vi valgte heller å idiotsikre et del av input-verdiene og parametrene, og flere tester på lavt nivå. </w:t>
+        <w:t xml:space="preserve">forelesninga. Vi har 34 tester til sammen. Vår største mangel er kanskje at vi ikke har statistiske tester. Dette er noe vi hadde fokusert på med mer tid. Vi valgte heller å </w:t>
+      </w:r>
+      <w:r>
+        <w:t>bruker-sikre en</w:t>
+      </w:r>
+      <w:r>
+        <w:t xml:space="preserve"> del av input-verdiene og parametrene, og flere tester på lavt nivå. </w:t>
       </w:r>
     </w:p>
     <w:p>
@@ -249,7 +252,13 @@
         <w:t>Her ser dere et utdrag fra dokumentasj</w:t>
       </w:r>
       <w:r>
-        <w:t>onen vår fra sphinx-programmet, som omhandler noen av metodene i Herbivore-klassen. Synes selv de</w:t>
+        <w:t xml:space="preserve">onen vår fra </w:t>
+      </w:r>
+      <w:r>
+        <w:t>HTML-koden</w:t>
+      </w:r>
+      <w:r>
+        <w:t>, som omhandler noen av metodene i Herbivore-klassen. Synes selv de</w:t>
       </w:r>
       <w:r>
         <w:t>t</w:t>
@@ -276,63 +285,62 @@
         <w:t xml:space="preserve">Her ser dere en film over simuleringa vår ved bruk av check_sim over 300 år, hvor carnivores blir introdusert etter 100 år. </w:t>
       </w:r>
       <w:r>
-        <w:t>Ser først at herbivorene</w:t>
-      </w:r>
+        <w:t xml:space="preserve">Ser først at herbivorene stabiliserer seg på et nivå på ca 14000 individer, før carnivorene blir introdusert. </w:t>
+      </w:r>
+      <w:r>
+        <w:t>Ser tydelig mønsteret som gjentar seg</w:t>
+      </w:r>
+      <w:r>
+        <w:t xml:space="preserve"> ved at carnivore-grafen henger litt etter herbivore-grafen og at den er en del lavere</w:t>
+      </w:r>
+      <w:r>
+        <w:t xml:space="preserve">. Ser også oscilleringa som kommer på density-kartet hvor først herbivorene opp til høyre på kartet og carnivorene følger etter og hvor deretter herbivorene går tilbake igjen. </w:t>
+      </w:r>
+    </w:p>
+    <w:p>
+      <w:pPr>
+        <w:rPr>
+          <w:b/>
+        </w:rPr>
+      </w:pPr>
+      <w:r>
+        <w:rPr>
+          <w:b/>
+        </w:rPr>
+        <w:t>Side 12</w:t>
+      </w:r>
+    </w:p>
+    <w:p>
+      <w:r>
+        <w:t>J</w:t>
+      </w:r>
+    </w:p>
+    <w:p>
+      <w:r>
+        <w:t xml:space="preserve"> </w:t>
+      </w:r>
+    </w:p>
+    <w:p>
+      <w:pPr>
+        <w:rPr>
+          <w:b/>
+        </w:rPr>
+      </w:pPr>
+    </w:p>
+    <w:p/>
+    <w:p>
+      <w:r>
+        <w:t>L: intro, første delen av 2, 3,8, 10,11</w:t>
+      </w:r>
+    </w:p>
+    <w:p>
+      <w:r>
+        <w:t>J : 5,6,7</w:t>
+      </w:r>
+    </w:p>
+    <w:p>
       <w:bookmarkStart w:id="0" w:name="_GoBack"/>
       <w:bookmarkEnd w:id="0"/>
-      <w:r>
-        <w:t xml:space="preserve"> stabiliserer seg på et nivå på ca 14000 individer, før carnivorene blir introdusert. </w:t>
-      </w:r>
-      <w:r>
-        <w:t>Ser tydelig mønsteret som gjentar seg</w:t>
-      </w:r>
-      <w:r>
-        <w:t xml:space="preserve"> ved at carnivore-grafen henger litt etter herbivore-grafen og at den er en del lavere</w:t>
-      </w:r>
-      <w:r>
-        <w:t xml:space="preserve">. Ser også oscilleringa som kommer på density-kartet hvor først herbivorene opp til høyre på kartet og carnivorene følger etter og hvor deretter herbivorene går tilbake igjen. </w:t>
-      </w:r>
-    </w:p>
-    <w:p>
-      <w:pPr>
-        <w:rPr>
-          <w:b/>
-        </w:rPr>
-      </w:pPr>
-      <w:r>
-        <w:rPr>
-          <w:b/>
-        </w:rPr>
-        <w:t>Side 12</w:t>
-      </w:r>
-    </w:p>
-    <w:p>
-      <w:r>
-        <w:t>J</w:t>
-      </w:r>
-    </w:p>
-    <w:p>
-      <w:r>
-        <w:t xml:space="preserve"> </w:t>
-      </w:r>
-    </w:p>
-    <w:p>
-      <w:pPr>
-        <w:rPr>
-          <w:b/>
-        </w:rPr>
-      </w:pPr>
-    </w:p>
-    <w:p/>
-    <w:p>
-      <w:r>
-        <w:t>L: intro, første delen av 2, 3,8, 10,11</w:t>
-      </w:r>
-    </w:p>
-    <w:p>
-      <w:r>
-        <w:t>J : 5,6,7</w:t>
-      </w:r>
     </w:p>
     <w:sectPr>
       <w:pgSz w:w="11906" w:h="16838"/>

</xml_diff>